<commit_message>
feat: Implement universal style mapping and XML interception for patching
</commit_message>
<xml_diff>
--- a/docs/combined-inverso.docx
+++ b/docs/combined-inverso.docx
@@ -1295,5 +1295,45 @@
       <w:spacing w:val="5"/>
     </w:rPr>
   </w:style>
+  <w:style>
+    <rootKey>_attr</rootKey>
+    <w:name>
+      <rootKey>_attr</rootKey>
+    </w:name>
+    <w:basedOn>
+      <rootKey>_attr</rootKey>
+    </w:basedOn>
+    <w:uiPriority>
+      <rootKey>_attr</rootKey>
+    </w:uiPriority>
+    <w:qFormat/>
+    <w:rsid>
+      <rootKey>_attr</rootKey>
+    </w:rsid>
+    <w:rPr>
+      <w:b/>
+      <w:bCs/>
+    </w:rPr>
+  </w:style>
+  <w:style>
+    <rootKey>_attr</rootKey>
+    <w:name>
+      <rootKey>_attr</rootKey>
+    </w:name>
+    <w:basedOn>
+      <rootKey>_attr</rootKey>
+    </w:basedOn>
+    <w:uiPriority>
+      <rootKey>_attr</rootKey>
+    </w:uiPriority>
+    <w:qFormat/>
+    <w:rsid>
+      <rootKey>_attr</rootKey>
+    </w:rsid>
+    <w:rPr>
+      <w:i/>
+      <w:iCs/>
+    </w:rPr>
+  </w:style>
 </w:styles>
 </file>
</xml_diff>